<commit_message>
use case name change
</commit_message>
<xml_diff>
--- a/Deliverables/2nd-deliverable/Use-cases v0.1.docx
+++ b/Deliverables/2nd-deliverable/Use-cases v0.1.docx
@@ -2212,7 +2212,7 @@
                 <w:vertAlign w:val="baseline"/>
                 <w:rtl w:val="0"/>
               </w:rPr>
-              <w:t xml:space="preserve">9. Βασική Ροή “Αίτημα θέσης”</w:t>
+              <w:t xml:space="preserve">9. Βασική Ροή “Αίτημα Ιδιωτικής θέσης”</w:t>
             </w:r>
           </w:hyperlink>
           <w:r>
@@ -5048,7 +5048,7 @@
         <w:rPr>
           <w:rtl w:val="0"/>
         </w:rPr>
-        <w:t xml:space="preserve">9. Βασική Ροή “Αίτημα θέσης”</w:t>
+        <w:t xml:space="preserve">9. Βασική Ροή “Αίτημα Ιδιωτικής θέσης”</w:t>
       </w:r>
       <w:r>
         <w:rPr>

</xml_diff>